<commit_message>
TurretDestroyer and sweep moves for fire demon
</commit_message>
<xml_diff>
--- a/SerenityGardenTD/Assets/_SerenityGardenTD/Docs/Serenity garden features.docx
+++ b/SerenityGardenTD/Assets/_SerenityGardenTD/Docs/Serenity garden features.docx
@@ -10,9 +10,11 @@
           <w:numId w:val="1"/>
         </w:numPr>
       </w:pPr>
+      <w:proofErr w:type="spellStart"/>
       <w:r>
         <w:t>Sambata</w:t>
       </w:r>
+      <w:proofErr w:type="spellEnd"/>
     </w:p>
     <w:p>
       <w:pPr>
@@ -40,9 +42,11 @@
           <w:numId w:val="1"/>
         </w:numPr>
       </w:pPr>
+      <w:proofErr w:type="spellStart"/>
       <w:r>
         <w:t>Duminica</w:t>
       </w:r>
+      <w:proofErr w:type="spellEnd"/>
     </w:p>
     <w:p>
       <w:pPr>
@@ -167,8 +171,16 @@
         <w:rPr>
           <w:color w:val="92D050"/>
         </w:rPr>
-        <w:t>Fix healthbars</w:t>
-      </w:r>
+        <w:t xml:space="preserve">Fix </w:t>
+      </w:r>
+      <w:proofErr w:type="spellStart"/>
+      <w:r>
+        <w:rPr>
+          <w:color w:val="92D050"/>
+        </w:rPr>
+        <w:t>healthbars</w:t>
+      </w:r>
+      <w:proofErr w:type="spellEnd"/>
     </w:p>
     <w:p>
       <w:pPr>
@@ -196,9 +208,11 @@
           <w:numId w:val="1"/>
         </w:numPr>
       </w:pPr>
+      <w:proofErr w:type="spellStart"/>
       <w:r>
         <w:t>Luni</w:t>
       </w:r>
+      <w:proofErr w:type="spellEnd"/>
     </w:p>
     <w:p>
       <w:pPr>
@@ -247,11 +261,19 @@
           <w:color w:val="92D050"/>
         </w:rPr>
       </w:pPr>
-      <w:r>
-        <w:rPr>
-          <w:color w:val="92D050"/>
-        </w:rPr>
-        <w:t>Set  up turret and damage enemies with it</w:t>
+      <w:proofErr w:type="gramStart"/>
+      <w:r>
+        <w:rPr>
+          <w:color w:val="92D050"/>
+        </w:rPr>
+        <w:t>Set  up</w:t>
+      </w:r>
+      <w:proofErr w:type="gramEnd"/>
+      <w:r>
+        <w:rPr>
+          <w:color w:val="92D050"/>
+        </w:rPr>
+        <w:t xml:space="preserve"> turret and damage enemies with it</w:t>
       </w:r>
     </w:p>
     <w:p>
@@ -351,10 +373,18 @@
           <w:ilvl w:val="3"/>
           <w:numId w:val="1"/>
         </w:numPr>
-      </w:pPr>
-      <w:r>
+        <w:rPr>
+          <w:color w:val="92D050"/>
+        </w:rPr>
+      </w:pPr>
+      <w:proofErr w:type="spellStart"/>
+      <w:r>
+        <w:rPr>
+          <w:color w:val="92D050"/>
+        </w:rPr>
         <w:t>TurretDestroyer</w:t>
       </w:r>
+      <w:proofErr w:type="spellEnd"/>
     </w:p>
     <w:p>
       <w:pPr>
@@ -363,9 +393,23 @@
           <w:ilvl w:val="3"/>
           <w:numId w:val="1"/>
         </w:numPr>
-      </w:pPr>
-      <w:r>
-        <w:t>360 degree attack</w:t>
+        <w:rPr>
+          <w:color w:val="92D050"/>
+        </w:rPr>
+      </w:pPr>
+      <w:proofErr w:type="gramStart"/>
+      <w:r>
+        <w:rPr>
+          <w:color w:val="92D050"/>
+        </w:rPr>
+        <w:t>360 degree</w:t>
+      </w:r>
+      <w:proofErr w:type="gramEnd"/>
+      <w:r>
+        <w:rPr>
+          <w:color w:val="92D050"/>
+        </w:rPr>
+        <w:t xml:space="preserve"> attack</w:t>
       </w:r>
     </w:p>
     <w:p>
@@ -463,12 +507,14 @@
           <w:color w:val="92D050"/>
         </w:rPr>
       </w:pPr>
+      <w:proofErr w:type="spellStart"/>
       <w:r>
         <w:rPr>
           <w:color w:val="92D050"/>
         </w:rPr>
         <w:t>TurretDestroyer</w:t>
       </w:r>
+      <w:proofErr w:type="spellEnd"/>
     </w:p>
     <w:p>
       <w:pPr>
@@ -481,11 +527,19 @@
           <w:color w:val="92D050"/>
         </w:rPr>
       </w:pPr>
-      <w:r>
-        <w:rPr>
-          <w:color w:val="92D050"/>
-        </w:rPr>
-        <w:t>360 degree attack</w:t>
+      <w:proofErr w:type="gramStart"/>
+      <w:r>
+        <w:rPr>
+          <w:color w:val="92D050"/>
+        </w:rPr>
+        <w:t>360 degree</w:t>
+      </w:r>
+      <w:proofErr w:type="gramEnd"/>
+      <w:r>
+        <w:rPr>
+          <w:color w:val="92D050"/>
+        </w:rPr>
+        <w:t xml:space="preserve"> attack</w:t>
       </w:r>
     </w:p>
     <w:p>
@@ -837,7 +891,15 @@
         </w:numPr>
       </w:pPr>
       <w:r>
-        <w:t>Write 60 page documentation</w:t>
+        <w:t xml:space="preserve">Write </w:t>
+      </w:r>
+      <w:proofErr w:type="gramStart"/>
+      <w:r>
+        <w:t>60 page</w:t>
+      </w:r>
+      <w:proofErr w:type="gramEnd"/>
+      <w:r>
+        <w:t xml:space="preserve"> documentation</w:t>
       </w:r>
     </w:p>
     <w:p>
@@ -849,7 +911,15 @@
         </w:numPr>
       </w:pPr>
       <w:r>
-        <w:t>Make powerpoint presentation</w:t>
+        <w:t xml:space="preserve">Make </w:t>
+      </w:r>
+      <w:proofErr w:type="spellStart"/>
+      <w:r>
+        <w:t>powerpoint</w:t>
+      </w:r>
+      <w:proofErr w:type="spellEnd"/>
+      <w:r>
+        <w:t xml:space="preserve"> presentation</w:t>
       </w:r>
     </w:p>
     <w:sectPr>

</xml_diff>